<commit_message>
résultats test + grille fixe avec model
</commit_message>
<xml_diff>
--- a/doc/test/resultats-test.docx
+++ b/doc/test/resultats-test.docx
@@ -1,11 +1,159 @@
 
 <file path=word/document.xml><?xml version="1.0" encoding="utf-8"?>
-<w:document xmlns:wpc="http://schemas.microsoft.com/office/word/2010/wordprocessingCanvas" xmlns:cx="http://schemas.microsoft.com/office/drawing/2014/chartex" xmlns:cx1="http://schemas.microsoft.com/office/drawing/2015/9/8/chartex" xmlns:mc="http://schemas.openxmlformats.org/markup-compatibility/2006" xmlns:o="urn:schemas-microsoft-com:office:office" xmlns:r="http://schemas.openxmlformats.org/officeDocument/2006/relationships" xmlns:m="http://schemas.openxmlformats.org/officeDocument/2006/math" xmlns:v="urn:schemas-microsoft-com:vml" xmlns:wp14="http://schemas.microsoft.com/office/word/2010/wordprocessingDrawing" xmlns:wp="http://schemas.openxmlformats.org/drawingml/2006/wordprocessingDrawing" xmlns:w10="urn:schemas-microsoft-com:office:word" xmlns:w="http://schemas.openxmlformats.org/wordprocessingml/2006/main" xmlns:w14="http://schemas.microsoft.com/office/word/2010/wordml" xmlns:w15="http://schemas.microsoft.com/office/word/2012/wordml" xmlns:w16se="http://schemas.microsoft.com/office/word/2015/wordml/symex" xmlns:wpg="http://schemas.microsoft.com/office/word/2010/wordprocessingGroup" xmlns:wpi="http://schemas.microsoft.com/office/word/2010/wordprocessingInk" xmlns:wne="http://schemas.microsoft.com/office/word/2006/wordml" xmlns:wps="http://schemas.microsoft.com/office/word/2010/wordprocessingShape" mc:Ignorable="w14 w15 w16se wp14">
+<w:document xmlns:wpc="http://schemas.microsoft.com/office/word/2010/wordprocessingCanvas" xmlns:cx="http://schemas.microsoft.com/office/drawing/2014/chartex" xmlns:cx1="http://schemas.microsoft.com/office/drawing/2015/9/8/chartex" xmlns:cx2="http://schemas.microsoft.com/office/drawing/2015/10/21/chartex" xmlns:cx3="http://schemas.microsoft.com/office/drawing/2016/5/9/chartex" xmlns:cx4="http://schemas.microsoft.com/office/drawing/2016/5/10/chartex" xmlns:cx5="http://schemas.microsoft.com/office/drawing/2016/5/11/chartex" xmlns:cx6="http://schemas.microsoft.com/office/drawing/2016/5/12/chartex" xmlns:cx7="http://schemas.microsoft.com/office/drawing/2016/5/13/chartex" xmlns:cx8="http://schemas.microsoft.com/office/drawing/2016/5/14/chartex" xmlns:mc="http://schemas.openxmlformats.org/markup-compatibility/2006" xmlns:aink="http://schemas.microsoft.com/office/drawing/2016/ink" xmlns:am3d="http://schemas.microsoft.com/office/drawing/2017/model3d" xmlns:o="urn:schemas-microsoft-com:office:office" xmlns:r="http://schemas.openxmlformats.org/officeDocument/2006/relationships" xmlns:m="http://schemas.openxmlformats.org/officeDocument/2006/math" xmlns:v="urn:schemas-microsoft-com:vml" xmlns:wp14="http://schemas.microsoft.com/office/word/2010/wordprocessingDrawing" xmlns:wp="http://schemas.openxmlformats.org/drawingml/2006/wordprocessingDrawing" xmlns:w10="urn:schemas-microsoft-com:office:word" xmlns:w="http://schemas.openxmlformats.org/wordprocessingml/2006/main" xmlns:w14="http://schemas.microsoft.com/office/word/2010/wordml" xmlns:w15="http://schemas.microsoft.com/office/word/2012/wordml" xmlns:w16cid="http://schemas.microsoft.com/office/word/2016/wordml/cid" xmlns:w16se="http://schemas.microsoft.com/office/word/2015/wordml/symex" xmlns:wpg="http://schemas.microsoft.com/office/word/2010/wordprocessingGroup" xmlns:wpi="http://schemas.microsoft.com/office/word/2010/wordprocessingInk" xmlns:wne="http://schemas.microsoft.com/office/word/2006/wordml" xmlns:wps="http://schemas.microsoft.com/office/word/2010/wordprocessingShape" mc:Ignorable="w14 w15 w16se w16cid wp14">
   <w:body>
-    <w:p>
-      <w:bookmarkStart w:id="0" w:name="_GoBack"/>
+    <w:tbl>
+      <w:tblPr>
+        <w:tblStyle w:val="Grilledutableau"/>
+        <w:tblW w:w="0" w:type="auto"/>
+        <w:tblLook w:val="04A0" w:firstRow="1" w:lastRow="0" w:firstColumn="1" w:lastColumn="0" w:noHBand="0" w:noVBand="1"/>
+      </w:tblPr>
+      <w:tblGrid>
+        <w:gridCol w:w="3020"/>
+        <w:gridCol w:w="3021"/>
+        <w:gridCol w:w="3021"/>
+      </w:tblGrid>
+      <w:tr>
+        <w:tc>
+          <w:tcPr>
+            <w:tcW w:w="3020" w:type="dxa"/>
+          </w:tcPr>
+          <w:p>
+            <w:bookmarkStart w:id="0" w:name="_GoBack"/>
+            <w:r>
+              <w:t>Scénario</w:t>
+            </w:r>
+          </w:p>
+        </w:tc>
+        <w:tc>
+          <w:tcPr>
+            <w:tcW w:w="3021" w:type="dxa"/>
+          </w:tcPr>
+          <w:p>
+            <w:r>
+              <w:t>23.03.2019</w:t>
+            </w:r>
+          </w:p>
+          <w:p>
+            <w:r>
+              <w:t>Développeur</w:t>
+            </w:r>
+          </w:p>
+          <w:p>
+            <w:r>
+              <w:t>PC personnel</w:t>
+            </w:r>
+          </w:p>
+          <w:p/>
+        </w:tc>
+        <w:tc>
+          <w:tcPr>
+            <w:tcW w:w="3021" w:type="dxa"/>
+          </w:tcPr>
+          <w:p>
+            <w:r>
+              <w:t>23.03.2019</w:t>
+            </w:r>
+          </w:p>
+          <w:p>
+            <w:r>
+              <w:t>Développeur</w:t>
+            </w:r>
+          </w:p>
+          <w:p>
+            <w:r>
+              <w:t>VM win10 (</w:t>
+            </w:r>
+            <w:r>
+              <w:t>PC personnel</w:t>
+            </w:r>
+            <w:r>
+              <w:t>)</w:t>
+            </w:r>
+          </w:p>
+        </w:tc>
+      </w:tr>
+      <w:tr>
+        <w:tc>
+          <w:tcPr>
+            <w:tcW w:w="3020" w:type="dxa"/>
+          </w:tcPr>
+          <w:p>
+            <w:r>
+              <w:t>AA01</w:t>
+            </w:r>
+          </w:p>
+        </w:tc>
+        <w:tc>
+          <w:tcPr>
+            <w:tcW w:w="3021" w:type="dxa"/>
+          </w:tcPr>
+          <w:p/>
+        </w:tc>
+        <w:tc>
+          <w:tcPr>
+            <w:tcW w:w="3021" w:type="dxa"/>
+          </w:tcPr>
+          <w:p/>
+        </w:tc>
+      </w:tr>
+      <w:tr>
+        <w:tc>
+          <w:tcPr>
+            <w:tcW w:w="3020" w:type="dxa"/>
+          </w:tcPr>
+          <w:p>
+            <w:r>
+              <w:t>PF0</w:t>
+            </w:r>
+            <w:r>
+              <w:t>1</w:t>
+            </w:r>
+          </w:p>
+        </w:tc>
+        <w:tc>
+          <w:tcPr>
+            <w:tcW w:w="3021" w:type="dxa"/>
+          </w:tcPr>
+          <w:p/>
+        </w:tc>
+        <w:tc>
+          <w:tcPr>
+            <w:tcW w:w="3021" w:type="dxa"/>
+          </w:tcPr>
+          <w:p/>
+        </w:tc>
+      </w:tr>
+      <w:tr>
+        <w:tc>
+          <w:tcPr>
+            <w:tcW w:w="3020" w:type="dxa"/>
+          </w:tcPr>
+          <w:p>
+            <w:r>
+              <w:t>PC0</w:t>
+            </w:r>
+            <w:r>
+              <w:t>1</w:t>
+            </w:r>
+          </w:p>
+        </w:tc>
+        <w:tc>
+          <w:tcPr>
+            <w:tcW w:w="3021" w:type="dxa"/>
+          </w:tcPr>
+          <w:p/>
+        </w:tc>
+        <w:tc>
+          <w:tcPr>
+            <w:tcW w:w="3021" w:type="dxa"/>
+          </w:tcPr>
+          <w:p/>
+        </w:tc>
+      </w:tr>
       <w:bookmarkEnd w:id="0"/>
-    </w:p>
+    </w:tbl>
+    <w:p/>
     <w:sectPr>
       <w:pgSz w:w="11906" w:h="16838"/>
       <w:pgMar w:top="1417" w:right="1417" w:bottom="1417" w:left="1417" w:header="708" w:footer="708" w:gutter="0"/>
@@ -17,7 +165,7 @@
 </file>
 
 <file path=word/styles.xml><?xml version="1.0" encoding="utf-8"?>
-<w:styles xmlns:mc="http://schemas.openxmlformats.org/markup-compatibility/2006" xmlns:r="http://schemas.openxmlformats.org/officeDocument/2006/relationships" xmlns:w="http://schemas.openxmlformats.org/wordprocessingml/2006/main" xmlns:w14="http://schemas.microsoft.com/office/word/2010/wordml" xmlns:w15="http://schemas.microsoft.com/office/word/2012/wordml" xmlns:w16se="http://schemas.microsoft.com/office/word/2015/wordml/symex" mc:Ignorable="w14 w15 w16se">
+<w:styles xmlns:mc="http://schemas.openxmlformats.org/markup-compatibility/2006" xmlns:r="http://schemas.openxmlformats.org/officeDocument/2006/relationships" xmlns:w="http://schemas.openxmlformats.org/wordprocessingml/2006/main" xmlns:w14="http://schemas.microsoft.com/office/word/2010/wordml" xmlns:w15="http://schemas.microsoft.com/office/word/2012/wordml" xmlns:w16cid="http://schemas.microsoft.com/office/word/2016/wordml/cid" xmlns:w16se="http://schemas.microsoft.com/office/word/2015/wordml/symex" mc:Ignorable="w14 w15 w16se w16cid">
   <w:docDefaults>
     <w:rPrDefault>
       <w:rPr>
@@ -33,7 +181,7 @@
       </w:pPr>
     </w:pPrDefault>
   </w:docDefaults>
-  <w:latentStyles w:defLockedState="0" w:defUIPriority="99" w:defSemiHidden="0" w:defUnhideWhenUsed="0" w:defQFormat="0" w:count="371">
+  <w:latentStyles w:defLockedState="0" w:defUIPriority="99" w:defSemiHidden="0" w:defUnhideWhenUsed="0" w:defQFormat="0" w:count="375">
     <w:lsdException w:name="Normal" w:uiPriority="0" w:qFormat="1"/>
     <w:lsdException w:name="heading 1" w:uiPriority="9" w:qFormat="1"/>
     <w:lsdException w:name="heading 2" w:semiHidden="1" w:uiPriority="9" w:unhideWhenUsed="1" w:qFormat="1"/>
@@ -139,7 +287,6 @@
     <w:lsdException w:name="HTML Sample" w:semiHidden="1" w:unhideWhenUsed="1"/>
     <w:lsdException w:name="HTML Typewriter" w:semiHidden="1" w:unhideWhenUsed="1"/>
     <w:lsdException w:name="HTML Variable" w:semiHidden="1" w:unhideWhenUsed="1"/>
-    <w:lsdException w:name="Normal Table" w:semiHidden="1" w:unhideWhenUsed="1"/>
     <w:lsdException w:name="annotation subject" w:semiHidden="1" w:unhideWhenUsed="1"/>
     <w:lsdException w:name="No List" w:semiHidden="1" w:unhideWhenUsed="1"/>
     <w:lsdException w:name="Outline List 1" w:semiHidden="1" w:unhideWhenUsed="1"/>
@@ -183,10 +330,8 @@
     <w:lsdException w:name="Table Elegant" w:semiHidden="1" w:unhideWhenUsed="1"/>
     <w:lsdException w:name="Table Professional" w:semiHidden="1" w:unhideWhenUsed="1"/>
     <w:lsdException w:name="Table Subtle 1" w:semiHidden="1" w:unhideWhenUsed="1"/>
-    <w:lsdException w:name="Table Subtle 2" w:semiHidden="1" w:unhideWhenUsed="1"/>
     <w:lsdException w:name="Table Web 1" w:semiHidden="1" w:unhideWhenUsed="1"/>
     <w:lsdException w:name="Table Web 2" w:semiHidden="1" w:unhideWhenUsed="1"/>
-    <w:lsdException w:name="Table Web 3" w:semiHidden="1" w:unhideWhenUsed="1"/>
     <w:lsdException w:name="Balloon Text" w:semiHidden="1" w:unhideWhenUsed="1"/>
     <w:lsdException w:name="Table Grid" w:uiPriority="39"/>
     <w:lsdException w:name="Table Theme" w:semiHidden="1" w:unhideWhenUsed="1"/>
@@ -405,13 +550,14 @@
     <w:lsdException w:name="List Table 5 Dark Accent 6" w:uiPriority="50"/>
     <w:lsdException w:name="List Table 6 Colorful Accent 6" w:uiPriority="51"/>
     <w:lsdException w:name="List Table 7 Colorful Accent 6" w:uiPriority="52"/>
+    <w:lsdException w:name="Mention" w:semiHidden="1" w:unhideWhenUsed="1"/>
+    <w:lsdException w:name="Smart Hyperlink" w:semiHidden="1" w:unhideWhenUsed="1"/>
+    <w:lsdException w:name="Hashtag" w:semiHidden="1" w:unhideWhenUsed="1"/>
+    <w:lsdException w:name="Unresolved Mention" w:semiHidden="1" w:unhideWhenUsed="1"/>
   </w:latentStyles>
   <w:style w:type="paragraph" w:default="1" w:styleId="Normal">
     <w:name w:val="Normal"/>
     <w:qFormat/>
-    <w:rPr>
-      <w:lang w:val="en-US"/>
-    </w:rPr>
   </w:style>
   <w:style w:type="character" w:default="1" w:styleId="Policepardfaut">
     <w:name w:val="Default Paragraph Font"/>
@@ -630,6 +776,25 @@
       </w:tcPr>
     </w:tblStylePr>
   </w:style>
+  <w:style w:type="table" w:styleId="Grilledutableau">
+    <w:name w:val="Table Grid"/>
+    <w:basedOn w:val="TableauNormal"/>
+    <w:uiPriority w:val="39"/>
+    <w:rsid w:val="00036E54"/>
+    <w:pPr>
+      <w:spacing w:after="0" w:line="240" w:lineRule="auto"/>
+    </w:pPr>
+    <w:tblPr>
+      <w:tblBorders>
+        <w:top w:val="single" w:sz="4" w:space="0" w:color="auto"/>
+        <w:left w:val="single" w:sz="4" w:space="0" w:color="auto"/>
+        <w:bottom w:val="single" w:sz="4" w:space="0" w:color="auto"/>
+        <w:right w:val="single" w:sz="4" w:space="0" w:color="auto"/>
+        <w:insideH w:val="single" w:sz="4" w:space="0" w:color="auto"/>
+        <w:insideV w:val="single" w:sz="4" w:space="0" w:color="auto"/>
+      </w:tblBorders>
+    </w:tblPr>
+  </w:style>
 </w:styles>
 </file>
 

</xml_diff>